<commit_message>
Signed-off-by: Jacob Wolfe <jacob.wolfe@mso.umt.edu>
</commit_message>
<xml_diff>
--- a/System Document - Isengard.docx
+++ b/System Document - Isengard.docx
@@ -188,19 +188,24 @@
     <w:p w14:noSpellErr="1">
       <w:pPr>
         <w:pStyle w:val="Normal"/>
-        <w:jc w:val="center"/>
-      </w:pPr>
-    </w:p>
-    <w:p w14:noSpellErr="1">
-      <w:pPr>
-        <w:pStyle w:val="Normal"/>
-        <w:jc w:val="center"/>
-      </w:pPr>
-    </w:p>
-    <w:p w14:noSpellErr="1">
-      <w:pPr>
-        <w:pStyle w:val="Normal"/>
-        <w:jc w:val="center"/>
+        <w:jc w:val="left"/>
+      </w:pPr>
+      <w:r>
+        <w:rPr>
+          <w:sz w:val="32"/>
+          <w:szCs w:val="32"/>
+        </w:rPr>
+        <w:t xml:space="preserve">      Scott McKay           Jack Cummings             Dan Bailey         Jake Wolfe</w:t>
+      </w:r>
+    </w:p>
+    <w:p>
+      <w:pPr>
+        <w:pStyle w:val="Normal"/>
+        <w:jc w:val="left"/>
+        <w:rPr>
+          <w:sz w:val="32"/>
+          <w:szCs w:val="32"/>
+        </w:rPr>
       </w:pPr>
     </w:p>
     <w:p w14:noSpellErr="1">

</xml_diff>